<commit_message>
email enviado e atualizado ao doc do tema do tcc
</commit_message>
<xml_diff>
--- a/PosEAD/Data Inicio TCC.docx
+++ b/PosEAD/Data Inicio TCC.docx
@@ -143,6 +143,15 @@
       </w:r>
     </w:p>
     <w:p>
+      <w:pPr>
+        <w:rPr>
+          <w:rFonts w:ascii="Segoe UI" w:hAnsi="Segoe UI" w:cs="Segoe UI"/>
+          <w:color w:val="616161"/>
+          <w:sz w:val="21"/>
+          <w:szCs w:val="21"/>
+          <w:shd w:val="clear" w:color="auto" w:fill="FFFFFF"/>
+        </w:rPr>
+      </w:pPr>
       <w:r>
         <w:rPr>
           <w:rFonts w:ascii="Segoe UI" w:hAnsi="Segoe UI" w:cs="Segoe UI"/>
@@ -299,20 +308,551 @@
           <w:szCs w:val="21"/>
           <w:shd w:val="clear" w:color="auto" w:fill="FFFFFF"/>
         </w:rPr>
-        <w:t xml:space="preserve"> há informações detalhadas sobre cada um dos itens acima. Os chats já estão agendados para conversarmos sobre o TCC. As dúvidas serão bem-vindas nestes chats. Conto com a participação de todos! Estou à disposição no e-</w:t>
-      </w:r>
+        <w:t xml:space="preserve"> há informações detalhadas sobre cada um dos itens acima. Os chats já estão agendados para conversarmos sobre o TCC. As dúvidas serão bem-vindas nestes chats. Conto com a participação de todos! Estou à disposição no e-mail professorclaudinei@uol.com.br. Abraços, Prof. Claudinei.</w:t>
+      </w:r>
+    </w:p>
+    <w:p>
+      <w:pPr>
+        <w:rPr>
+          <w:rFonts w:ascii="Segoe UI" w:hAnsi="Segoe UI" w:cs="Segoe UI"/>
+          <w:color w:val="616161"/>
+          <w:sz w:val="21"/>
+          <w:szCs w:val="21"/>
+          <w:shd w:val="clear" w:color="auto" w:fill="FFFFFF"/>
+        </w:rPr>
+      </w:pPr>
+    </w:p>
+    <w:p>
+      <w:pPr>
+        <w:rPr>
+          <w:rFonts w:ascii="Segoe UI" w:hAnsi="Segoe UI" w:cs="Segoe UI"/>
+          <w:color w:val="616161"/>
+          <w:sz w:val="21"/>
+          <w:szCs w:val="21"/>
+          <w:shd w:val="clear" w:color="auto" w:fill="FFFFFF"/>
+        </w:rPr>
+      </w:pPr>
+      <w:proofErr w:type="spellStart"/>
+      <w:r>
+        <w:rPr>
+          <w:rFonts w:ascii="Segoe UI" w:hAnsi="Segoe UI" w:cs="Segoe UI"/>
+          <w:color w:val="616161"/>
+          <w:sz w:val="21"/>
+          <w:szCs w:val="21"/>
+          <w:shd w:val="clear" w:color="auto" w:fill="FFFFFF"/>
+        </w:rPr>
+        <w:t>Email</w:t>
+      </w:r>
+      <w:proofErr w:type="spellEnd"/>
+      <w:r>
+        <w:rPr>
+          <w:rFonts w:ascii="Segoe UI" w:hAnsi="Segoe UI" w:cs="Segoe UI"/>
+          <w:color w:val="616161"/>
+          <w:sz w:val="21"/>
+          <w:szCs w:val="21"/>
+          <w:shd w:val="clear" w:color="auto" w:fill="FFFFFF"/>
+        </w:rPr>
+        <w:t xml:space="preserve"> enviado ao professor: 28/07/2018</w:t>
+      </w:r>
+    </w:p>
+    <w:p>
+      <w:pPr>
+        <w:rPr>
+          <w:rFonts w:ascii="Segoe UI" w:hAnsi="Segoe UI" w:cs="Segoe UI"/>
+          <w:color w:val="616161"/>
+          <w:sz w:val="21"/>
+          <w:szCs w:val="21"/>
+          <w:shd w:val="clear" w:color="auto" w:fill="FFFFFF"/>
+        </w:rPr>
+      </w:pPr>
+    </w:p>
+    <w:p>
+      <w:pPr>
+        <w:spacing w:after="0" w:line="240" w:lineRule="auto"/>
+        <w:rPr>
+          <w:rFonts w:ascii="Times New Roman" w:eastAsia="Times New Roman" w:hAnsi="Times New Roman" w:cs="Times New Roman"/>
+          <w:sz w:val="24"/>
+          <w:szCs w:val="24"/>
+          <w:lang w:eastAsia="pt-BR"/>
+        </w:rPr>
+      </w:pPr>
+      <w:r>
+        <w:rPr>
+          <w:rFonts w:ascii="Arial" w:eastAsia="Times New Roman" w:hAnsi="Arial" w:cs="Arial"/>
+          <w:color w:val="222222"/>
+          <w:sz w:val="19"/>
+          <w:szCs w:val="19"/>
+          <w:shd w:val="clear" w:color="auto" w:fill="FFFFFF"/>
+          <w:lang w:eastAsia="pt-BR"/>
+        </w:rPr>
+        <w:t xml:space="preserve">Olá </w:t>
+      </w:r>
+      <w:proofErr w:type="spellStart"/>
+      <w:r>
+        <w:rPr>
+          <w:rFonts w:ascii="Arial" w:eastAsia="Times New Roman" w:hAnsi="Arial" w:cs="Arial"/>
+          <w:color w:val="222222"/>
+          <w:sz w:val="19"/>
+          <w:szCs w:val="19"/>
+          <w:shd w:val="clear" w:color="auto" w:fill="FFFFFF"/>
+          <w:lang w:eastAsia="pt-BR"/>
+        </w:rPr>
+        <w:t>profº</w:t>
+      </w:r>
+      <w:proofErr w:type="spellEnd"/>
+      <w:r>
+        <w:rPr>
+          <w:rFonts w:ascii="Arial" w:eastAsia="Times New Roman" w:hAnsi="Arial" w:cs="Arial"/>
+          <w:color w:val="222222"/>
+          <w:sz w:val="19"/>
+          <w:szCs w:val="19"/>
+          <w:shd w:val="clear" w:color="auto" w:fill="FFFFFF"/>
+          <w:lang w:eastAsia="pt-BR"/>
+        </w:rPr>
+        <w:t xml:space="preserve"> Claudinei;</w:t>
+      </w:r>
+    </w:p>
+    <w:p>
+      <w:pPr>
+        <w:shd w:val="clear" w:color="auto" w:fill="FFFFFF"/>
+        <w:spacing w:after="0" w:line="240" w:lineRule="auto"/>
+        <w:rPr>
+          <w:rFonts w:ascii="Arial" w:eastAsia="Times New Roman" w:hAnsi="Arial" w:cs="Arial"/>
+          <w:color w:val="222222"/>
+          <w:sz w:val="19"/>
+          <w:szCs w:val="19"/>
+          <w:lang w:eastAsia="pt-BR"/>
+        </w:rPr>
+      </w:pPr>
+    </w:p>
+    <w:p>
+      <w:pPr>
+        <w:shd w:val="clear" w:color="auto" w:fill="FFFFFF"/>
+        <w:spacing w:after="0" w:line="240" w:lineRule="auto"/>
+        <w:rPr>
+          <w:rFonts w:ascii="Arial" w:eastAsia="Times New Roman" w:hAnsi="Arial" w:cs="Arial"/>
+          <w:color w:val="222222"/>
+          <w:sz w:val="19"/>
+          <w:szCs w:val="19"/>
+          <w:lang w:eastAsia="pt-BR"/>
+        </w:rPr>
+      </w:pPr>
+      <w:r>
+        <w:rPr>
+          <w:rFonts w:ascii="Arial" w:eastAsia="Times New Roman" w:hAnsi="Arial" w:cs="Arial"/>
+          <w:color w:val="222222"/>
+          <w:sz w:val="19"/>
+          <w:szCs w:val="19"/>
+          <w:lang w:eastAsia="pt-BR"/>
+        </w:rPr>
+        <w:t xml:space="preserve">Preciso tirar uma dúvida </w:t>
+      </w:r>
+      <w:proofErr w:type="gramStart"/>
+      <w:r>
+        <w:rPr>
+          <w:rFonts w:ascii="Arial" w:eastAsia="Times New Roman" w:hAnsi="Arial" w:cs="Arial"/>
+          <w:color w:val="222222"/>
+          <w:sz w:val="19"/>
+          <w:szCs w:val="19"/>
+          <w:lang w:eastAsia="pt-BR"/>
+        </w:rPr>
+        <w:t>à</w:t>
+      </w:r>
+      <w:proofErr w:type="gramEnd"/>
+      <w:r>
+        <w:rPr>
+          <w:rFonts w:ascii="Arial" w:eastAsia="Times New Roman" w:hAnsi="Arial" w:cs="Arial"/>
+          <w:color w:val="222222"/>
+          <w:sz w:val="19"/>
+          <w:szCs w:val="19"/>
+          <w:lang w:eastAsia="pt-BR"/>
+        </w:rPr>
+        <w:t xml:space="preserve"> respeito do tema do meu TCC. </w:t>
+      </w:r>
+    </w:p>
+    <w:p>
+      <w:pPr>
+        <w:shd w:val="clear" w:color="auto" w:fill="FFFFFF"/>
+        <w:spacing w:after="0" w:line="240" w:lineRule="auto"/>
+        <w:rPr>
+          <w:rFonts w:ascii="Arial" w:eastAsia="Times New Roman" w:hAnsi="Arial" w:cs="Arial"/>
+          <w:color w:val="222222"/>
+          <w:sz w:val="19"/>
+          <w:szCs w:val="19"/>
+          <w:lang w:eastAsia="pt-BR"/>
+        </w:rPr>
+      </w:pPr>
+      <w:r>
+        <w:rPr>
+          <w:rFonts w:ascii="Arial" w:eastAsia="Times New Roman" w:hAnsi="Arial" w:cs="Arial"/>
+          <w:color w:val="222222"/>
+          <w:sz w:val="19"/>
+          <w:szCs w:val="19"/>
+          <w:lang w:eastAsia="pt-BR"/>
+        </w:rPr>
+        <w:t xml:space="preserve">Hoje, trabalho como servidor público de uma instituição financeira (Banco do Brasil), e dentro da empresa trabalho com programação voltado ao </w:t>
+      </w:r>
+      <w:proofErr w:type="spellStart"/>
+      <w:r>
+        <w:rPr>
+          <w:rFonts w:ascii="Arial" w:eastAsia="Times New Roman" w:hAnsi="Arial" w:cs="Arial"/>
+          <w:color w:val="222222"/>
+          <w:sz w:val="19"/>
+          <w:szCs w:val="19"/>
+          <w:lang w:eastAsia="pt-BR"/>
+        </w:rPr>
+        <w:t>FrontEnd</w:t>
+      </w:r>
+      <w:proofErr w:type="spellEnd"/>
+      <w:r>
+        <w:rPr>
+          <w:rFonts w:ascii="Arial" w:eastAsia="Times New Roman" w:hAnsi="Arial" w:cs="Arial"/>
+          <w:color w:val="222222"/>
+          <w:sz w:val="19"/>
+          <w:szCs w:val="19"/>
+          <w:lang w:eastAsia="pt-BR"/>
+        </w:rPr>
+        <w:t>. E vejo como a nossa empresa e as concorrentes estão muito preocupados em questão do aperfeiçoamento e melhorias voltadas a tecnologia.</w:t>
+      </w:r>
+    </w:p>
+    <w:p>
+      <w:pPr>
+        <w:shd w:val="clear" w:color="auto" w:fill="FFFFFF"/>
+        <w:spacing w:after="0" w:line="240" w:lineRule="auto"/>
+        <w:rPr>
+          <w:rFonts w:ascii="Arial" w:eastAsia="Times New Roman" w:hAnsi="Arial" w:cs="Arial"/>
+          <w:color w:val="222222"/>
+          <w:sz w:val="19"/>
+          <w:szCs w:val="19"/>
+          <w:lang w:eastAsia="pt-BR"/>
+        </w:rPr>
+      </w:pPr>
+      <w:r>
+        <w:rPr>
+          <w:rFonts w:ascii="Arial" w:eastAsia="Times New Roman" w:hAnsi="Arial" w:cs="Arial"/>
+          <w:color w:val="222222"/>
+          <w:sz w:val="19"/>
+          <w:szCs w:val="19"/>
+          <w:lang w:eastAsia="pt-BR"/>
+        </w:rPr>
+        <w:t>O tema que gostaria de estar abordando seria nesse sentido. Como por exemplo:</w:t>
+      </w:r>
+    </w:p>
+    <w:p>
+      <w:pPr>
+        <w:shd w:val="clear" w:color="auto" w:fill="FFFFFF"/>
+        <w:spacing w:after="0" w:line="240" w:lineRule="auto"/>
+        <w:rPr>
+          <w:rFonts w:ascii="Arial" w:eastAsia="Times New Roman" w:hAnsi="Arial" w:cs="Arial"/>
+          <w:color w:val="222222"/>
+          <w:sz w:val="19"/>
+          <w:szCs w:val="19"/>
+          <w:lang w:eastAsia="pt-BR"/>
+        </w:rPr>
+      </w:pPr>
+      <w:r>
+        <w:rPr>
+          <w:rFonts w:ascii="Arial" w:eastAsia="Times New Roman" w:hAnsi="Arial" w:cs="Arial"/>
+          <w:color w:val="222222"/>
+          <w:sz w:val="19"/>
+          <w:szCs w:val="19"/>
+          <w:lang w:eastAsia="pt-BR"/>
+        </w:rPr>
+        <w:t xml:space="preserve">- Analise e impacto sobre </w:t>
+      </w:r>
+      <w:proofErr w:type="spellStart"/>
+      <w:r>
+        <w:rPr>
+          <w:rFonts w:ascii="Arial" w:eastAsia="Times New Roman" w:hAnsi="Arial" w:cs="Arial"/>
+          <w:color w:val="222222"/>
+          <w:sz w:val="19"/>
+          <w:szCs w:val="19"/>
+          <w:lang w:eastAsia="pt-BR"/>
+        </w:rPr>
+        <w:t>blockchain</w:t>
+      </w:r>
+      <w:proofErr w:type="spellEnd"/>
+      <w:r>
+        <w:rPr>
+          <w:rFonts w:ascii="Arial" w:eastAsia="Times New Roman" w:hAnsi="Arial" w:cs="Arial"/>
+          <w:color w:val="222222"/>
+          <w:sz w:val="19"/>
+          <w:szCs w:val="19"/>
+          <w:lang w:eastAsia="pt-BR"/>
+        </w:rPr>
+        <w:t xml:space="preserve"> e o futuro dos bancos</w:t>
+      </w:r>
+    </w:p>
+    <w:p>
+      <w:pPr>
+        <w:shd w:val="clear" w:color="auto" w:fill="FFFFFF"/>
+        <w:spacing w:after="0" w:line="240" w:lineRule="auto"/>
+        <w:rPr>
+          <w:rFonts w:ascii="Arial" w:eastAsia="Times New Roman" w:hAnsi="Arial" w:cs="Arial"/>
+          <w:color w:val="222222"/>
+          <w:sz w:val="19"/>
+          <w:szCs w:val="19"/>
+          <w:lang w:eastAsia="pt-BR"/>
+        </w:rPr>
+      </w:pPr>
+      <w:r>
+        <w:rPr>
+          <w:rFonts w:ascii="Arial" w:eastAsia="Times New Roman" w:hAnsi="Arial" w:cs="Arial"/>
+          <w:color w:val="222222"/>
+          <w:sz w:val="19"/>
+          <w:szCs w:val="19"/>
+          <w:lang w:eastAsia="pt-BR"/>
+        </w:rPr>
+        <w:t>- Transformação digital: Adaptação dos bancos para um novo usuário</w:t>
+      </w:r>
+    </w:p>
+    <w:p>
+      <w:pPr>
+        <w:shd w:val="clear" w:color="auto" w:fill="FFFFFF"/>
+        <w:spacing w:after="0" w:line="240" w:lineRule="auto"/>
+        <w:rPr>
+          <w:rFonts w:ascii="Arial" w:eastAsia="Times New Roman" w:hAnsi="Arial" w:cs="Arial"/>
+          <w:color w:val="222222"/>
+          <w:sz w:val="19"/>
+          <w:szCs w:val="19"/>
+          <w:lang w:eastAsia="pt-BR"/>
+        </w:rPr>
+      </w:pPr>
+      <w:r>
+        <w:rPr>
+          <w:rFonts w:ascii="Arial" w:eastAsia="Times New Roman" w:hAnsi="Arial" w:cs="Arial"/>
+          <w:color w:val="222222"/>
+          <w:sz w:val="19"/>
+          <w:szCs w:val="19"/>
+          <w:lang w:eastAsia="pt-BR"/>
+        </w:rPr>
+        <w:t>- Foco na Experiência do Usuário para salvar as Instituições Financeiras</w:t>
+      </w:r>
+    </w:p>
+    <w:p>
+      <w:pPr>
+        <w:shd w:val="clear" w:color="auto" w:fill="FFFFFF"/>
+        <w:spacing w:after="0" w:line="240" w:lineRule="auto"/>
+        <w:rPr>
+          <w:rFonts w:ascii="Arial" w:eastAsia="Times New Roman" w:hAnsi="Arial" w:cs="Arial"/>
+          <w:color w:val="222222"/>
+          <w:sz w:val="19"/>
+          <w:szCs w:val="19"/>
+          <w:lang w:eastAsia="pt-BR"/>
+        </w:rPr>
+      </w:pPr>
+    </w:p>
+    <w:p>
+      <w:pPr>
+        <w:shd w:val="clear" w:color="auto" w:fill="FFFFFF"/>
+        <w:spacing w:after="0" w:line="240" w:lineRule="auto"/>
+        <w:rPr>
+          <w:rFonts w:ascii="Arial" w:eastAsia="Times New Roman" w:hAnsi="Arial" w:cs="Arial"/>
+          <w:color w:val="222222"/>
+          <w:sz w:val="19"/>
+          <w:szCs w:val="19"/>
+          <w:lang w:eastAsia="pt-BR"/>
+        </w:rPr>
+      </w:pPr>
+      <w:r>
+        <w:rPr>
+          <w:rFonts w:ascii="Arial" w:eastAsia="Times New Roman" w:hAnsi="Arial" w:cs="Arial"/>
+          <w:color w:val="222222"/>
+          <w:sz w:val="19"/>
+          <w:szCs w:val="19"/>
+          <w:lang w:eastAsia="pt-BR"/>
+        </w:rPr>
+        <w:t xml:space="preserve">Gostaria de um auxílio e um feedback </w:t>
+      </w:r>
+      <w:proofErr w:type="gramStart"/>
+      <w:r>
+        <w:rPr>
+          <w:rFonts w:ascii="Arial" w:eastAsia="Times New Roman" w:hAnsi="Arial" w:cs="Arial"/>
+          <w:color w:val="222222"/>
+          <w:sz w:val="19"/>
+          <w:szCs w:val="19"/>
+          <w:lang w:eastAsia="pt-BR"/>
+        </w:rPr>
+        <w:t>à</w:t>
+      </w:r>
+      <w:proofErr w:type="gramEnd"/>
+      <w:r>
+        <w:rPr>
+          <w:rFonts w:ascii="Arial" w:eastAsia="Times New Roman" w:hAnsi="Arial" w:cs="Arial"/>
+          <w:color w:val="222222"/>
+          <w:sz w:val="19"/>
+          <w:szCs w:val="19"/>
+          <w:lang w:eastAsia="pt-BR"/>
+        </w:rPr>
+        <w:t xml:space="preserve"> respeito dos temas.</w:t>
+      </w:r>
+    </w:p>
+    <w:p>
+      <w:pPr>
+        <w:shd w:val="clear" w:color="auto" w:fill="FFFFFF"/>
+        <w:spacing w:after="0" w:line="240" w:lineRule="auto"/>
+        <w:rPr>
+          <w:rFonts w:ascii="Arial" w:eastAsia="Times New Roman" w:hAnsi="Arial" w:cs="Arial"/>
+          <w:color w:val="222222"/>
+          <w:sz w:val="19"/>
+          <w:szCs w:val="19"/>
+          <w:lang w:eastAsia="pt-BR"/>
+        </w:rPr>
+      </w:pPr>
+    </w:p>
+    <w:p>
+      <w:pPr>
+        <w:shd w:val="clear" w:color="auto" w:fill="FFFFFF"/>
+        <w:spacing w:after="0" w:line="240" w:lineRule="auto"/>
+        <w:rPr>
+          <w:rFonts w:ascii="Arial" w:eastAsia="Times New Roman" w:hAnsi="Arial" w:cs="Arial"/>
+          <w:color w:val="222222"/>
+          <w:sz w:val="19"/>
+          <w:szCs w:val="19"/>
+          <w:lang w:eastAsia="pt-BR"/>
+        </w:rPr>
+      </w:pPr>
+      <w:r>
+        <w:rPr>
+          <w:rFonts w:ascii="Arial" w:eastAsia="Times New Roman" w:hAnsi="Arial" w:cs="Arial"/>
+          <w:color w:val="222222"/>
+          <w:sz w:val="19"/>
+          <w:szCs w:val="19"/>
+          <w:lang w:eastAsia="pt-BR"/>
+        </w:rPr>
+        <w:t>Fico no aguardo. Desde já agradeço. =]</w:t>
+      </w:r>
+    </w:p>
+    <w:p>
+      <w:pPr>
+        <w:shd w:val="clear" w:color="auto" w:fill="FFFFFF"/>
+        <w:spacing w:after="0" w:line="240" w:lineRule="auto"/>
+        <w:rPr>
+          <w:rFonts w:ascii="Arial" w:eastAsia="Times New Roman" w:hAnsi="Arial" w:cs="Arial"/>
+          <w:color w:val="222222"/>
+          <w:sz w:val="19"/>
+          <w:szCs w:val="19"/>
+          <w:lang w:eastAsia="pt-BR"/>
+        </w:rPr>
+      </w:pPr>
+    </w:p>
+    <w:p>
+      <w:pPr>
+        <w:shd w:val="clear" w:color="auto" w:fill="FFFFFF"/>
+        <w:spacing w:after="0" w:line="240" w:lineRule="auto"/>
+        <w:rPr>
+          <w:rFonts w:ascii="Arial" w:eastAsia="Times New Roman" w:hAnsi="Arial" w:cs="Arial"/>
+          <w:color w:val="222222"/>
+          <w:sz w:val="19"/>
+          <w:szCs w:val="19"/>
+          <w:lang w:eastAsia="pt-BR"/>
+        </w:rPr>
+      </w:pPr>
+      <w:r>
+        <w:rPr>
+          <w:rFonts w:ascii="Arial" w:eastAsia="Times New Roman" w:hAnsi="Arial" w:cs="Arial"/>
+          <w:color w:val="222222"/>
+          <w:sz w:val="24"/>
+          <w:szCs w:val="24"/>
+          <w:shd w:val="clear" w:color="auto" w:fill="FFFFFF"/>
+          <w:lang w:eastAsia="pt-BR"/>
+        </w:rPr>
+        <w:t>Turma: 05878</w:t>
+      </w:r>
+      <w:r>
+        <w:rPr>
+          <w:rFonts w:ascii="Arial" w:eastAsia="Times New Roman" w:hAnsi="Arial" w:cs="Arial"/>
+          <w:color w:val="222222"/>
+          <w:sz w:val="19"/>
+          <w:szCs w:val="19"/>
+          <w:lang w:eastAsia="pt-BR"/>
+        </w:rPr>
+        <w:t> </w:t>
+      </w:r>
+    </w:p>
+    <w:p>
+      <w:pPr>
+        <w:shd w:val="clear" w:color="auto" w:fill="FFFFFF"/>
+        <w:spacing w:after="0" w:line="240" w:lineRule="auto"/>
+        <w:rPr>
+          <w:rFonts w:ascii="Arial" w:eastAsia="Times New Roman" w:hAnsi="Arial" w:cs="Arial"/>
+          <w:color w:val="222222"/>
+          <w:sz w:val="19"/>
+          <w:szCs w:val="19"/>
+          <w:lang w:eastAsia="pt-BR"/>
+        </w:rPr>
+      </w:pPr>
+      <w:r>
+        <w:rPr>
+          <w:rFonts w:ascii="Arial" w:eastAsia="Times New Roman" w:hAnsi="Arial" w:cs="Arial"/>
+          <w:color w:val="222222"/>
+          <w:sz w:val="24"/>
+          <w:szCs w:val="24"/>
+          <w:shd w:val="clear" w:color="auto" w:fill="FFFFFF"/>
+          <w:lang w:eastAsia="pt-BR"/>
+        </w:rPr>
+        <w:t>Matrícula: 182840</w:t>
+      </w:r>
+      <w:r>
+        <w:rPr>
+          <w:rFonts w:ascii="Arial" w:eastAsia="Times New Roman" w:hAnsi="Arial" w:cs="Arial"/>
+          <w:color w:val="222222"/>
+          <w:sz w:val="19"/>
+          <w:szCs w:val="19"/>
+          <w:lang w:eastAsia="pt-BR"/>
+        </w:rPr>
+        <w:t> </w:t>
+      </w:r>
+    </w:p>
+    <w:p>
+      <w:pPr>
+        <w:shd w:val="clear" w:color="auto" w:fill="FFFFFF"/>
+        <w:spacing w:after="0" w:line="240" w:lineRule="auto"/>
+        <w:rPr>
+          <w:rFonts w:ascii="Arial" w:eastAsia="Times New Roman" w:hAnsi="Arial" w:cs="Arial"/>
+          <w:color w:val="222222"/>
+          <w:sz w:val="19"/>
+          <w:szCs w:val="19"/>
+          <w:lang w:eastAsia="pt-BR"/>
+        </w:rPr>
+      </w:pPr>
+      <w:r>
+        <w:rPr>
+          <w:rFonts w:ascii="Arial" w:eastAsia="Times New Roman" w:hAnsi="Arial" w:cs="Arial"/>
+          <w:color w:val="222222"/>
+          <w:sz w:val="19"/>
+          <w:szCs w:val="19"/>
+          <w:lang w:eastAsia="pt-BR"/>
+        </w:rPr>
+        <w:t>Aluno: Cezar Toshiaki Nakase</w:t>
+      </w:r>
+    </w:p>
+    <w:p>
+      <w:pPr>
+        <w:shd w:val="clear" w:color="auto" w:fill="FFFFFF"/>
+        <w:spacing w:after="0" w:line="240" w:lineRule="auto"/>
+        <w:rPr>
+          <w:rFonts w:ascii="Arial" w:eastAsia="Times New Roman" w:hAnsi="Arial" w:cs="Arial"/>
+          <w:color w:val="222222"/>
+          <w:sz w:val="19"/>
+          <w:szCs w:val="19"/>
+          <w:lang w:eastAsia="pt-BR"/>
+        </w:rPr>
+      </w:pPr>
+      <w:r>
+        <w:rPr>
+          <w:rFonts w:ascii="Arial" w:eastAsia="Times New Roman" w:hAnsi="Arial" w:cs="Arial"/>
+          <w:color w:val="222222"/>
+          <w:sz w:val="19"/>
+          <w:szCs w:val="19"/>
+          <w:lang w:eastAsia="pt-BR"/>
+        </w:rPr>
+        <w:t>Curso: Desenvolvimento Orientado a Objeto com Java </w:t>
+      </w:r>
+    </w:p>
+    <w:p>
       <w:bookmarkStart w:id="0" w:name="_GoBack"/>
       <w:bookmarkEnd w:id="0"/>
-      <w:r>
-        <w:rPr>
-          <w:rFonts w:ascii="Segoe UI" w:hAnsi="Segoe UI" w:cs="Segoe UI"/>
-          <w:color w:val="616161"/>
-          <w:sz w:val="21"/>
-          <w:szCs w:val="21"/>
-          <w:shd w:val="clear" w:color="auto" w:fill="FFFFFF"/>
-        </w:rPr>
-        <w:t>mail professorclaudinei@uol.com.br. Abraços, Prof. Claudinei.</w:t>
-      </w:r>
     </w:p>
     <w:sectPr>
       <w:pgSz w:w="11906" w:h="16838"/>

</xml_diff>